<commit_message>
+ Fragmented PCA and ANOVA in separate files
</commit_message>
<xml_diff>
--- a/Wisconsin Data Set/Diagnosis/Research.docx
+++ b/Wisconsin Data Set/Diagnosis/Research.docx
@@ -92,80 +92,58 @@
     <w:p>
       <w:pPr>
         <w:jc w:val="both"/>
-        <w:rPr>
-          <w:color w:val="92D050"/>
-        </w:rPr>
-      </w:pPr>
-      <w:r>
-        <w:rPr>
-          <w:color w:val="92D050"/>
-        </w:rPr>
-        <w:t>The labelled dataset used for</w:t>
-      </w:r>
-      <w:r>
-        <w:rPr>
-          <w:color w:val="92D050"/>
-        </w:rPr>
-        <w:t xml:space="preserve"> this project is obtained from </w:t>
+      </w:pPr>
+      <w:r>
+        <w:t xml:space="preserve">The dataset used </w:t>
+      </w:r>
+      <w:r>
+        <w:t>for</w:t>
+      </w:r>
+      <w:r>
+        <w:t xml:space="preserve"> this </w:t>
+      </w:r>
+      <w:r>
+        <w:t>research</w:t>
+      </w:r>
+      <w:r>
+        <w:t xml:space="preserve"> </w:t>
+      </w:r>
+      <w:r>
+        <w:t>was</w:t>
+      </w:r>
+      <w:r>
+        <w:t xml:space="preserve"> obtained from </w:t>
       </w:r>
       <w:hyperlink r:id="rId5" w:history="1">
-        <w:proofErr w:type="spellStart"/>
         <w:r>
           <w:rPr>
             <w:rStyle w:val="Hyperlink"/>
-            <w:color w:val="92D050"/>
+            <w:color w:val="auto"/>
           </w:rPr>
-          <w:t>Kaggle</w:t>
-        </w:r>
-        <w:proofErr w:type="spellEnd"/>
-      </w:hyperlink>
-      <w:r>
-        <w:rPr>
-          <w:color w:val="92D050"/>
-        </w:rPr>
-        <w:t xml:space="preserve"> </w:t>
-      </w:r>
-      <w:r>
-        <w:rPr>
-          <w:color w:val="92D050"/>
-        </w:rPr>
-        <w:t xml:space="preserve">(also available in </w:t>
-      </w:r>
-      <w:hyperlink r:id="rId6" w:history="1">
-        <w:r>
-          <w:rPr>
-            <w:rStyle w:val="Hyperlink"/>
-            <w:color w:val="92D050"/>
-          </w:rPr>
-          <w:t xml:space="preserve">UCI </w:t>
-        </w:r>
-        <w:r>
-          <w:rPr>
-            <w:rStyle w:val="Hyperlink"/>
-            <w:color w:val="92D050"/>
-          </w:rPr>
-          <w:lastRenderedPageBreak/>
-          <w:t>Machine Learning Repository</w:t>
+          <w:t>UCI Machine Learning Repository</w:t>
         </w:r>
       </w:hyperlink>
       <w:r>
-        <w:rPr>
-          <w:rStyle w:val="Hyperlink"/>
-          <w:color w:val="92D050"/>
-        </w:rPr>
-        <w:t>)</w:t>
-      </w:r>
-      <w:r>
-        <w:rPr>
-          <w:color w:val="92D050"/>
-        </w:rPr>
         <w:t xml:space="preserve">. </w:t>
       </w:r>
       <w:r>
-        <w:rPr>
-          <w:color w:val="92D050"/>
-        </w:rPr>
-        <w:t>The dataset comprises of numerous parameters calculated from digitized image obtained after conducting fine needle aspirate (FNA) test on 569 patients. Each of the record in turn is labelled as either 'Benign' or 'Malignant'.</w:t>
+        <w:t xml:space="preserve">The </w:t>
+      </w:r>
+      <w:r>
+        <w:lastRenderedPageBreak/>
+        <w:t>dataset comprises of numerous parameters calculated from digitized image obtained after conducting fine needle aspirate (FNA) test on 569 patients. Each of the record i</w:t>
+      </w:r>
+      <w:r>
+        <w:t>n turn is labelled as either 'B' or 'M</w:t>
+      </w:r>
+      <w:r>
+        <w:t>'</w:t>
+      </w:r>
+      <w:r>
+        <w:t xml:space="preserve"> standing for Benign and Malignant respectively</w:t>
+      </w:r>
+      <w:r>
+        <w:t>.</w:t>
       </w:r>
     </w:p>
     <w:p/>
@@ -201,7 +179,7 @@
       <w:r>
         <w:t xml:space="preserve">he area under their individual </w:t>
       </w:r>
-      <w:hyperlink r:id="rId7" w:history="1">
+      <w:hyperlink r:id="rId6" w:history="1">
         <w:r>
           <w:rPr>
             <w:rStyle w:val="Hyperlink"/>
@@ -345,7 +323,7 @@
                     <pic:cNvPicPr/>
                   </pic:nvPicPr>
                   <pic:blipFill>
-                    <a:blip r:embed="rId8"/>
+                    <a:blip r:embed="rId7"/>
                     <a:stretch>
                       <a:fillRect/>
                     </a:stretch>
@@ -382,27 +360,14 @@
       <w:r>
         <w:t xml:space="preserve">Figure </w:t>
       </w:r>
-      <w:r>
-        <w:fldChar w:fldCharType="begin"/>
-      </w:r>
-      <w:r>
-        <w:instrText xml:space="preserve"> SEQ Figure \* ARABIC </w:instrText>
-      </w:r>
-      <w:r>
-        <w:fldChar w:fldCharType="separate"/>
-      </w:r>
-      <w:r>
-        <w:rPr>
-          <w:noProof/>
-        </w:rPr>
-        <w:t>1</w:t>
-      </w:r>
-      <w:r>
-        <w:rPr>
-          <w:noProof/>
-        </w:rPr>
-        <w:fldChar w:fldCharType="end"/>
-      </w:r>
+      <w:fldSimple w:instr=" SEQ Figure \* ARABIC ">
+        <w:r>
+          <w:rPr>
+            <w:noProof/>
+          </w:rPr>
+          <w:t>1</w:t>
+        </w:r>
+      </w:fldSimple>
       <w:r>
         <w:t xml:space="preserve"> : </w:t>
       </w:r>
@@ -622,7 +587,7 @@
                     <pic:cNvPicPr/>
                   </pic:nvPicPr>
                   <pic:blipFill>
-                    <a:blip r:embed="rId9"/>
+                    <a:blip r:embed="rId8"/>
                     <a:stretch>
                       <a:fillRect/>
                     </a:stretch>
@@ -659,27 +624,14 @@
       <w:r>
         <w:t xml:space="preserve">Figure </w:t>
       </w:r>
-      <w:r>
-        <w:fldChar w:fldCharType="begin"/>
-      </w:r>
-      <w:r>
-        <w:instrText xml:space="preserve"> SEQ Figure \* ARABIC </w:instrText>
-      </w:r>
-      <w:r>
-        <w:fldChar w:fldCharType="separate"/>
-      </w:r>
-      <w:r>
-        <w:rPr>
-          <w:noProof/>
-        </w:rPr>
-        <w:t>2</w:t>
-      </w:r>
-      <w:r>
-        <w:rPr>
-          <w:noProof/>
-        </w:rPr>
-        <w:fldChar w:fldCharType="end"/>
-      </w:r>
+      <w:fldSimple w:instr=" SEQ Figure \* ARABIC ">
+        <w:r>
+          <w:rPr>
+            <w:noProof/>
+          </w:rPr>
+          <w:t>2</w:t>
+        </w:r>
+      </w:fldSimple>
       <w:r>
         <w:t xml:space="preserve"> : Mean of individual features</w:t>
       </w:r>
@@ -974,23 +926,28 @@
         <w:rPr>
           <w:b/>
           <w:noProof/>
-          <w:color w:val="FF0000"/>
         </w:rPr>
         <w:t>Principle Component Analysis</w:t>
+      </w:r>
+      <w:r>
+        <w:rPr>
+          <w:noProof/>
+        </w:rPr>
+        <w:t xml:space="preserve"> :</w:t>
       </w:r>
       <w:r>
         <w:rPr>
           <w:noProof/>
           <w:color w:val="FF0000"/>
         </w:rPr>
-        <w:t xml:space="preserve"> :</w:t>
+        <w:t xml:space="preserve"> </w:t>
       </w:r>
       <w:r>
         <w:rPr>
           <w:noProof/>
           <w:color w:val="FF0000"/>
         </w:rPr>
-        <w:t xml:space="preserve"> </w:t>
+        <w:t>Post normalization we conducted a principle component analysis (PCA) on the feature set to understand the variance explained. The test was conducted with increasing test set concentration.</w:t>
       </w:r>
     </w:p>
     <w:p>
@@ -998,26 +955,15 @@
         <w:jc w:val="both"/>
         <w:rPr>
           <w:noProof/>
-          <w:color w:val="FF0000"/>
-        </w:rPr>
-      </w:pPr>
-      <w:bookmarkStart w:id="0" w:name="_GoBack"/>
-      <w:bookmarkEnd w:id="0"/>
-    </w:p>
-    <w:p>
-      <w:pPr>
-        <w:jc w:val="both"/>
+          <w:color w:val="92D050"/>
+        </w:rPr>
+      </w:pPr>
+      <w:r>
         <w:rPr>
           <w:noProof/>
-          <w:color w:val="92D050"/>
-        </w:rPr>
-      </w:pPr>
-      <w:r>
-        <w:rPr>
-          <w:noProof/>
         </w:rPr>
         <w:drawing>
-          <wp:inline distT="0" distB="0" distL="0" distR="0" wp14:anchorId="1E5FAE02" wp14:editId="0A815A67">
+          <wp:inline distT="0" distB="0" distL="0" distR="0" wp14:anchorId="5BE86405" wp14:editId="5B7DA358">
             <wp:extent cx="2743200" cy="2635250"/>
             <wp:effectExtent l="19050" t="19050" r="19050" b="12700"/>
             <wp:docPr id="1" name="Picture 1"/>
@@ -1032,7 +978,7 @@
                     <pic:cNvPicPr/>
                   </pic:nvPicPr>
                   <pic:blipFill>
-                    <a:blip r:embed="rId10"/>
+                    <a:blip r:embed="rId9"/>
                     <a:stretch>
                       <a:fillRect/>
                     </a:stretch>
@@ -1060,1538 +1006,35 @@
     </w:p>
     <w:p>
       <w:pPr>
-        <w:jc w:val="both"/>
         <w:rPr>
           <w:noProof/>
-          <w:color w:val="92D050"/>
-        </w:rPr>
-      </w:pPr>
+          <w:color w:val="FF0000"/>
+        </w:rPr>
+      </w:pPr>
+      <w:r>
+        <w:rPr>
+          <w:noProof/>
+          <w:color w:val="FF0000"/>
+        </w:rPr>
+        <w:lastRenderedPageBreak/>
+        <w:t>In every single instance we found that around 99% of the variance in the data was explained by the</w:t>
+      </w:r>
+      <w:r>
+        <w:rPr>
+          <w:noProof/>
+          <w:color w:val="FF0000"/>
+        </w:rPr>
+        <w:t xml:space="preserve"> top 15 features.</w:t>
+      </w:r>
     </w:p>
     <w:p>
       <w:pPr>
-        <w:jc w:val="both"/>
-        <w:rPr>
-          <w:noProof/>
-          <w:color w:val="92D050"/>
-        </w:rPr>
-      </w:pPr>
-      <w:r>
-        <w:rPr>
-          <w:noProof/>
-          <w:color w:val="92D050"/>
-        </w:rPr>
-        <w:t>S</w:t>
-      </w:r>
-      <w:r>
-        <w:rPr>
-          <w:noProof/>
-          <w:color w:val="92D050"/>
-        </w:rPr>
-        <w:t>ubsequently</w:t>
-      </w:r>
-      <w:r>
-        <w:rPr>
-          <w:noProof/>
-          <w:color w:val="92D050"/>
-        </w:rPr>
-        <w:t>,</w:t>
-      </w:r>
-      <w:r>
-        <w:rPr>
-          <w:noProof/>
-          <w:color w:val="92D050"/>
-        </w:rPr>
-        <w:t xml:space="preserve"> </w:t>
-      </w:r>
-      <w:r>
-        <w:rPr>
-          <w:noProof/>
-          <w:color w:val="92D050"/>
-        </w:rPr>
-        <w:t xml:space="preserve">we </w:t>
-      </w:r>
-      <w:r>
-        <w:rPr>
-          <w:noProof/>
-          <w:color w:val="92D050"/>
-        </w:rPr>
-        <w:t>determined the importanc</w:t>
-      </w:r>
-      <w:r>
-        <w:rPr>
-          <w:noProof/>
-          <w:color w:val="92D050"/>
-        </w:rPr>
-        <w:t>e of the ind</w:t>
-      </w:r>
-      <w:r>
-        <w:rPr>
-          <w:noProof/>
-          <w:color w:val="92D050"/>
-        </w:rPr>
-        <w:t>ividual features</w:t>
-      </w:r>
-      <w:r>
-        <w:rPr>
-          <w:noProof/>
-          <w:color w:val="92D050"/>
-        </w:rPr>
-        <w:t xml:space="preserve"> </w:t>
-      </w:r>
-      <w:r>
-        <w:rPr>
-          <w:noProof/>
-          <w:color w:val="92D050"/>
-        </w:rPr>
-        <w:t xml:space="preserve">in </w:t>
-      </w:r>
-      <w:r>
-        <w:rPr>
-          <w:noProof/>
-          <w:color w:val="92D050"/>
-        </w:rPr>
-        <w:t xml:space="preserve">determination of the target </w:t>
-      </w:r>
-      <w:r>
-        <w:rPr>
-          <w:noProof/>
-          <w:color w:val="92D050"/>
-        </w:rPr>
-        <w:t xml:space="preserve">variable. We </w:t>
-      </w:r>
-      <w:r>
-        <w:rPr>
-          <w:noProof/>
-          <w:color w:val="92D050"/>
-        </w:rPr>
-        <w:t>used</w:t>
-      </w:r>
-      <w:r>
-        <w:rPr>
-          <w:noProof/>
-          <w:color w:val="92D050"/>
-        </w:rPr>
-        <w:t xml:space="preserve"> the </w:t>
-      </w:r>
-      <w:r>
-        <w:rPr>
-          <w:noProof/>
-          <w:color w:val="92D050"/>
-        </w:rPr>
-        <w:t xml:space="preserve">feature importance </w:t>
-      </w:r>
-      <w:r>
-        <w:rPr>
-          <w:noProof/>
-          <w:color w:val="92D050"/>
-        </w:rPr>
-        <w:lastRenderedPageBreak/>
-        <w:t>data</w:t>
-      </w:r>
-      <w:r>
-        <w:rPr>
-          <w:noProof/>
-          <w:color w:val="92D050"/>
-        </w:rPr>
-        <w:t xml:space="preserve"> </w:t>
-      </w:r>
-      <w:r>
-        <w:rPr>
-          <w:noProof/>
-          <w:color w:val="92D050"/>
-        </w:rPr>
-        <w:t>which can be extracted from</w:t>
-      </w:r>
-      <w:r>
-        <w:rPr>
-          <w:noProof/>
-          <w:color w:val="92D050"/>
-        </w:rPr>
-        <w:t xml:space="preserve"> Random Forest model</w:t>
-      </w:r>
-      <w:r>
-        <w:rPr>
-          <w:noProof/>
-          <w:color w:val="92D050"/>
-        </w:rPr>
-        <w:t>.</w:t>
-      </w:r>
-    </w:p>
-    <w:tbl>
-      <w:tblPr>
-        <w:tblStyle w:val="TableGrid"/>
-        <w:tblW w:w="0" w:type="auto"/>
-        <w:tblLook w:val="04A0" w:firstRow="1" w:lastRow="0" w:firstColumn="1" w:lastColumn="0" w:noHBand="0" w:noVBand="1"/>
-      </w:tblPr>
-      <w:tblGrid>
-        <w:gridCol w:w="2605"/>
-        <w:gridCol w:w="1705"/>
-      </w:tblGrid>
-      <w:tr>
-        <w:tc>
-          <w:tcPr>
-            <w:tcW w:w="2605" w:type="dxa"/>
-          </w:tcPr>
-          <w:p>
-            <w:pPr>
-              <w:jc w:val="center"/>
-              <w:rPr>
-                <w:noProof/>
-              </w:rPr>
-            </w:pPr>
-            <w:r>
-              <w:rPr>
-                <w:noProof/>
-              </w:rPr>
-              <w:t>Feature</w:t>
-            </w:r>
-          </w:p>
-        </w:tc>
-        <w:tc>
-          <w:tcPr>
-            <w:tcW w:w="1705" w:type="dxa"/>
-          </w:tcPr>
-          <w:p>
-            <w:pPr>
-              <w:jc w:val="center"/>
-              <w:rPr>
-                <w:noProof/>
-              </w:rPr>
-            </w:pPr>
-            <w:r>
-              <w:rPr>
-                <w:noProof/>
-              </w:rPr>
-              <w:t>Importance</w:t>
-            </w:r>
-          </w:p>
-        </w:tc>
-      </w:tr>
-      <w:tr>
-        <w:tc>
-          <w:tcPr>
-            <w:tcW w:w="2605" w:type="dxa"/>
-          </w:tcPr>
-          <w:p>
-            <w:pPr>
-              <w:rPr>
-                <w:noProof/>
-              </w:rPr>
-            </w:pPr>
-            <w:r>
-              <w:rPr>
-                <w:noProof/>
-              </w:rPr>
-              <w:t>area_worst</w:t>
-            </w:r>
-          </w:p>
-        </w:tc>
-        <w:tc>
-          <w:tcPr>
-            <w:tcW w:w="1705" w:type="dxa"/>
-          </w:tcPr>
-          <w:p>
-            <w:pPr>
-              <w:jc w:val="center"/>
-              <w:rPr>
-                <w:noProof/>
-              </w:rPr>
-            </w:pPr>
-            <w:r>
-              <w:rPr>
-                <w:noProof/>
-              </w:rPr>
-              <w:t>.1390</w:t>
-            </w:r>
-          </w:p>
-        </w:tc>
-      </w:tr>
-      <w:tr>
-        <w:tc>
-          <w:tcPr>
-            <w:tcW w:w="2605" w:type="dxa"/>
-          </w:tcPr>
-          <w:p>
-            <w:pPr>
-              <w:rPr>
-                <w:noProof/>
-              </w:rPr>
-            </w:pPr>
-            <w:r>
-              <w:rPr>
-                <w:noProof/>
-              </w:rPr>
-              <w:t>concave points_worst</w:t>
-            </w:r>
-          </w:p>
-        </w:tc>
-        <w:tc>
-          <w:tcPr>
-            <w:tcW w:w="1705" w:type="dxa"/>
-          </w:tcPr>
-          <w:p>
-            <w:pPr>
-              <w:jc w:val="center"/>
-              <w:rPr>
-                <w:noProof/>
-              </w:rPr>
-            </w:pPr>
-            <w:r>
-              <w:rPr>
-                <w:noProof/>
-              </w:rPr>
-              <w:t>.1216</w:t>
-            </w:r>
-          </w:p>
-        </w:tc>
-      </w:tr>
-      <w:tr>
-        <w:tc>
-          <w:tcPr>
-            <w:tcW w:w="2605" w:type="dxa"/>
-          </w:tcPr>
-          <w:p>
-            <w:pPr>
-              <w:rPr>
-                <w:noProof/>
-              </w:rPr>
-            </w:pPr>
-            <w:r>
-              <w:rPr>
-                <w:noProof/>
-              </w:rPr>
-              <w:t>perimeter_worst</w:t>
-            </w:r>
-          </w:p>
-        </w:tc>
-        <w:tc>
-          <w:tcPr>
-            <w:tcW w:w="1705" w:type="dxa"/>
-          </w:tcPr>
-          <w:p>
-            <w:pPr>
-              <w:jc w:val="center"/>
-              <w:rPr>
-                <w:noProof/>
-              </w:rPr>
-            </w:pPr>
-            <w:r>
-              <w:rPr>
-                <w:noProof/>
-              </w:rPr>
-              <w:t>.1110</w:t>
-            </w:r>
-          </w:p>
-        </w:tc>
-      </w:tr>
-      <w:tr>
-        <w:tc>
-          <w:tcPr>
-            <w:tcW w:w="2605" w:type="dxa"/>
-          </w:tcPr>
-          <w:p>
-            <w:pPr>
-              <w:rPr>
-                <w:noProof/>
-              </w:rPr>
-            </w:pPr>
-            <w:r>
-              <w:rPr>
-                <w:noProof/>
-              </w:rPr>
-              <w:t>radius_worst</w:t>
-            </w:r>
-          </w:p>
-        </w:tc>
-        <w:tc>
-          <w:tcPr>
-            <w:tcW w:w="1705" w:type="dxa"/>
-          </w:tcPr>
-          <w:p>
-            <w:pPr>
-              <w:jc w:val="center"/>
-              <w:rPr>
-                <w:noProof/>
-              </w:rPr>
-            </w:pPr>
-            <w:r>
-              <w:rPr>
-                <w:noProof/>
-              </w:rPr>
-              <w:t>.1090</w:t>
-            </w:r>
-          </w:p>
-        </w:tc>
-      </w:tr>
-      <w:tr>
-        <w:tc>
-          <w:tcPr>
-            <w:tcW w:w="2605" w:type="dxa"/>
-          </w:tcPr>
-          <w:p>
-            <w:pPr>
-              <w:rPr>
-                <w:noProof/>
-              </w:rPr>
-            </w:pPr>
-            <w:r>
-              <w:rPr>
-                <w:noProof/>
-              </w:rPr>
-              <w:t>concave_</w:t>
-            </w:r>
-            <w:r>
-              <w:rPr>
-                <w:noProof/>
-              </w:rPr>
-              <w:t>points_mean</w:t>
-            </w:r>
-          </w:p>
-        </w:tc>
-        <w:tc>
-          <w:tcPr>
-            <w:tcW w:w="1705" w:type="dxa"/>
-          </w:tcPr>
-          <w:p>
-            <w:pPr>
-              <w:jc w:val="center"/>
-              <w:rPr>
-                <w:noProof/>
-              </w:rPr>
-            </w:pPr>
-            <w:r>
-              <w:rPr>
-                <w:noProof/>
-              </w:rPr>
-              <w:t>.1087</w:t>
-            </w:r>
-          </w:p>
-        </w:tc>
-      </w:tr>
-      <w:tr>
-        <w:tc>
-          <w:tcPr>
-            <w:tcW w:w="2605" w:type="dxa"/>
-          </w:tcPr>
-          <w:p>
-            <w:pPr>
-              <w:rPr>
-                <w:noProof/>
-              </w:rPr>
-            </w:pPr>
-            <w:r>
-              <w:rPr>
-                <w:noProof/>
-              </w:rPr>
-              <w:t>perimeter_mean</w:t>
-            </w:r>
-          </w:p>
-        </w:tc>
-        <w:tc>
-          <w:tcPr>
-            <w:tcW w:w="1705" w:type="dxa"/>
-          </w:tcPr>
-          <w:p>
-            <w:pPr>
-              <w:jc w:val="center"/>
-              <w:rPr>
-                <w:noProof/>
-              </w:rPr>
-            </w:pPr>
-            <w:r>
-              <w:rPr>
-                <w:noProof/>
-              </w:rPr>
-              <w:t>.0639</w:t>
-            </w:r>
-          </w:p>
-        </w:tc>
-      </w:tr>
-      <w:tr>
-        <w:tc>
-          <w:tcPr>
-            <w:tcW w:w="2605" w:type="dxa"/>
-          </w:tcPr>
-          <w:p>
-            <w:pPr>
-              <w:rPr>
-                <w:noProof/>
-              </w:rPr>
-            </w:pPr>
-            <w:r>
-              <w:rPr>
-                <w:noProof/>
-              </w:rPr>
-              <w:t>concavity_mean</w:t>
-            </w:r>
-          </w:p>
-        </w:tc>
-        <w:tc>
-          <w:tcPr>
-            <w:tcW w:w="1705" w:type="dxa"/>
-          </w:tcPr>
-          <w:p>
-            <w:pPr>
-              <w:jc w:val="center"/>
-              <w:rPr>
-                <w:noProof/>
-              </w:rPr>
-            </w:pPr>
-            <w:r>
-              <w:rPr>
-                <w:noProof/>
-              </w:rPr>
-              <w:t>.0613</w:t>
-            </w:r>
-          </w:p>
-        </w:tc>
-      </w:tr>
-      <w:tr>
-        <w:tc>
-          <w:tcPr>
-            <w:tcW w:w="2605" w:type="dxa"/>
-          </w:tcPr>
-          <w:p>
-            <w:pPr>
-              <w:rPr>
-                <w:noProof/>
-              </w:rPr>
-            </w:pPr>
-            <w:r>
-              <w:rPr>
-                <w:noProof/>
-              </w:rPr>
-              <w:t>area_mean</w:t>
-            </w:r>
-          </w:p>
-        </w:tc>
-        <w:tc>
-          <w:tcPr>
-            <w:tcW w:w="1705" w:type="dxa"/>
-          </w:tcPr>
-          <w:p>
-            <w:pPr>
-              <w:jc w:val="center"/>
-              <w:rPr>
-                <w:noProof/>
-              </w:rPr>
-            </w:pPr>
-            <w:r>
-              <w:rPr>
-                <w:noProof/>
-              </w:rPr>
-              <w:t>.0442</w:t>
-            </w:r>
-          </w:p>
-        </w:tc>
-      </w:tr>
-      <w:tr>
-        <w:tc>
-          <w:tcPr>
-            <w:tcW w:w="2605" w:type="dxa"/>
-          </w:tcPr>
-          <w:p>
-            <w:pPr>
-              <w:rPr>
-                <w:noProof/>
-              </w:rPr>
-            </w:pPr>
-            <w:r>
-              <w:rPr>
-                <w:noProof/>
-              </w:rPr>
-              <w:t>concavity_worst</w:t>
-            </w:r>
-          </w:p>
-        </w:tc>
-        <w:tc>
-          <w:tcPr>
-            <w:tcW w:w="1705" w:type="dxa"/>
-          </w:tcPr>
-          <w:p>
-            <w:pPr>
-              <w:jc w:val="center"/>
-              <w:rPr>
-                <w:noProof/>
-              </w:rPr>
-            </w:pPr>
-            <w:r>
-              <w:rPr>
-                <w:noProof/>
-              </w:rPr>
-              <w:t>.0336</w:t>
-            </w:r>
-          </w:p>
-        </w:tc>
-      </w:tr>
-      <w:tr>
-        <w:tc>
-          <w:tcPr>
-            <w:tcW w:w="2605" w:type="dxa"/>
-          </w:tcPr>
-          <w:p>
-            <w:pPr>
-              <w:rPr>
-                <w:noProof/>
-              </w:rPr>
-            </w:pPr>
-            <w:r>
-              <w:rPr>
-                <w:noProof/>
-              </w:rPr>
-              <w:t>radius_mean</w:t>
-            </w:r>
-          </w:p>
-        </w:tc>
-        <w:tc>
-          <w:tcPr>
-            <w:tcW w:w="1705" w:type="dxa"/>
-          </w:tcPr>
-          <w:p>
-            <w:pPr>
-              <w:jc w:val="center"/>
-              <w:rPr>
-                <w:noProof/>
-              </w:rPr>
-            </w:pPr>
-            <w:r>
-              <w:rPr>
-                <w:noProof/>
-              </w:rPr>
-              <w:t>.0250</w:t>
-            </w:r>
-          </w:p>
-        </w:tc>
-      </w:tr>
-      <w:tr>
-        <w:tc>
-          <w:tcPr>
-            <w:tcW w:w="2605" w:type="dxa"/>
-          </w:tcPr>
-          <w:p>
-            <w:pPr>
-              <w:rPr>
-                <w:noProof/>
-              </w:rPr>
-            </w:pPr>
-            <w:r>
-              <w:rPr>
-                <w:noProof/>
-              </w:rPr>
-              <w:t>perimeter_se</w:t>
-            </w:r>
-          </w:p>
-        </w:tc>
-        <w:tc>
-          <w:tcPr>
-            <w:tcW w:w="1705" w:type="dxa"/>
-          </w:tcPr>
-          <w:p>
-            <w:pPr>
-              <w:jc w:val="center"/>
-              <w:rPr>
-                <w:noProof/>
-              </w:rPr>
-            </w:pPr>
-            <w:r>
-              <w:rPr>
-                <w:noProof/>
-              </w:rPr>
-              <w:t>.0218</w:t>
-            </w:r>
-          </w:p>
-        </w:tc>
-      </w:tr>
-      <w:tr>
-        <w:tc>
-          <w:tcPr>
-            <w:tcW w:w="2605" w:type="dxa"/>
-          </w:tcPr>
-          <w:p>
-            <w:pPr>
-              <w:rPr>
-                <w:noProof/>
-              </w:rPr>
-            </w:pPr>
-            <w:r>
-              <w:rPr>
-                <w:noProof/>
-              </w:rPr>
-              <w:t>texture_worst</w:t>
-            </w:r>
-          </w:p>
-        </w:tc>
-        <w:tc>
-          <w:tcPr>
-            <w:tcW w:w="1705" w:type="dxa"/>
-          </w:tcPr>
-          <w:p>
-            <w:pPr>
-              <w:jc w:val="center"/>
-              <w:rPr>
-                <w:noProof/>
-              </w:rPr>
-            </w:pPr>
-            <w:r>
-              <w:rPr>
-                <w:noProof/>
-              </w:rPr>
-              <w:t>.0207</w:t>
-            </w:r>
-          </w:p>
-        </w:tc>
-      </w:tr>
-      <w:tr>
-        <w:tc>
-          <w:tcPr>
-            <w:tcW w:w="2605" w:type="dxa"/>
-          </w:tcPr>
-          <w:p>
-            <w:pPr>
-              <w:rPr>
-                <w:noProof/>
-              </w:rPr>
-            </w:pPr>
-            <w:r>
-              <w:rPr>
-                <w:noProof/>
-              </w:rPr>
-              <w:t>area_se</w:t>
-            </w:r>
-          </w:p>
-        </w:tc>
-        <w:tc>
-          <w:tcPr>
-            <w:tcW w:w="1705" w:type="dxa"/>
-          </w:tcPr>
-          <w:p>
-            <w:pPr>
-              <w:jc w:val="center"/>
-              <w:rPr>
-                <w:noProof/>
-              </w:rPr>
-            </w:pPr>
-            <w:r>
-              <w:rPr>
-                <w:noProof/>
-              </w:rPr>
-              <w:t>.0199</w:t>
-            </w:r>
-          </w:p>
-        </w:tc>
-      </w:tr>
-      <w:tr>
-        <w:tc>
-          <w:tcPr>
-            <w:tcW w:w="2605" w:type="dxa"/>
-          </w:tcPr>
-          <w:p>
-            <w:pPr>
-              <w:rPr>
-                <w:noProof/>
-              </w:rPr>
-            </w:pPr>
-            <w:r>
-              <w:rPr>
-                <w:noProof/>
-              </w:rPr>
-              <w:t>smoothness_worst</w:t>
-            </w:r>
-          </w:p>
-        </w:tc>
-        <w:tc>
-          <w:tcPr>
-            <w:tcW w:w="1705" w:type="dxa"/>
-          </w:tcPr>
-          <w:p>
-            <w:pPr>
-              <w:jc w:val="center"/>
-              <w:rPr>
-                <w:noProof/>
-              </w:rPr>
-            </w:pPr>
-            <w:r>
-              <w:rPr>
-                <w:noProof/>
-              </w:rPr>
-              <w:t>.0166</w:t>
-            </w:r>
-          </w:p>
-        </w:tc>
-      </w:tr>
-      <w:tr>
-        <w:tc>
-          <w:tcPr>
-            <w:tcW w:w="2605" w:type="dxa"/>
-          </w:tcPr>
-          <w:p>
-            <w:pPr>
-              <w:rPr>
-                <w:noProof/>
-              </w:rPr>
-            </w:pPr>
-            <w:r>
-              <w:rPr>
-                <w:noProof/>
-              </w:rPr>
-              <w:t>texture_mean</w:t>
-            </w:r>
-          </w:p>
-        </w:tc>
-        <w:tc>
-          <w:tcPr>
-            <w:tcW w:w="1705" w:type="dxa"/>
-          </w:tcPr>
-          <w:p>
-            <w:pPr>
-              <w:jc w:val="center"/>
-              <w:rPr>
-                <w:noProof/>
-              </w:rPr>
-            </w:pPr>
-            <w:r>
-              <w:rPr>
-                <w:noProof/>
-              </w:rPr>
-              <w:t>.0156</w:t>
-            </w:r>
-          </w:p>
-        </w:tc>
-      </w:tr>
-      <w:tr>
-        <w:tc>
-          <w:tcPr>
-            <w:tcW w:w="2605" w:type="dxa"/>
-          </w:tcPr>
-          <w:p>
-            <w:pPr>
-              <w:rPr>
-                <w:noProof/>
-              </w:rPr>
-            </w:pPr>
-            <w:r>
-              <w:rPr>
-                <w:noProof/>
-              </w:rPr>
-              <w:t>compactness_worst</w:t>
-            </w:r>
-          </w:p>
-        </w:tc>
-        <w:tc>
-          <w:tcPr>
-            <w:tcW w:w="1705" w:type="dxa"/>
-          </w:tcPr>
-          <w:p>
-            <w:pPr>
-              <w:jc w:val="center"/>
-              <w:rPr>
-                <w:noProof/>
-              </w:rPr>
-            </w:pPr>
-            <w:r>
-              <w:rPr>
-                <w:noProof/>
-              </w:rPr>
-              <w:t>.0151</w:t>
-            </w:r>
-          </w:p>
-        </w:tc>
-      </w:tr>
-      <w:tr>
-        <w:tc>
-          <w:tcPr>
-            <w:tcW w:w="2605" w:type="dxa"/>
-          </w:tcPr>
-          <w:p>
-            <w:pPr>
-              <w:rPr>
-                <w:noProof/>
-              </w:rPr>
-            </w:pPr>
-            <w:r>
-              <w:rPr>
-                <w:noProof/>
-              </w:rPr>
-              <w:t>radius_se</w:t>
-            </w:r>
-          </w:p>
-        </w:tc>
-        <w:tc>
-          <w:tcPr>
-            <w:tcW w:w="1705" w:type="dxa"/>
-          </w:tcPr>
-          <w:p>
-            <w:pPr>
-              <w:jc w:val="center"/>
-              <w:rPr>
-                <w:noProof/>
-              </w:rPr>
-            </w:pPr>
-            <w:r>
-              <w:rPr>
-                <w:noProof/>
-              </w:rPr>
-              <w:t>.0094</w:t>
-            </w:r>
-          </w:p>
-        </w:tc>
-      </w:tr>
-    </w:tbl>
-    <w:p>
-      <w:pPr>
-        <w:pStyle w:val="Caption"/>
-        <w:jc w:val="center"/>
-        <w:rPr>
-          <w:noProof/>
-          <w:color w:val="FF0000"/>
-        </w:rPr>
-      </w:pPr>
-      <w:r>
-        <w:br/>
-      </w:r>
-      <w:r>
-        <w:t xml:space="preserve">Table </w:t>
-      </w:r>
-      <w:r>
-        <w:fldChar w:fldCharType="begin"/>
-      </w:r>
-      <w:r>
-        <w:instrText xml:space="preserve"> SEQ Table \* ARABIC </w:instrText>
-      </w:r>
-      <w:r>
-        <w:fldChar w:fldCharType="separate"/>
-      </w:r>
-      <w:r>
-        <w:rPr>
-          <w:noProof/>
-        </w:rPr>
-        <w:t>1</w:t>
-      </w:r>
-      <w:r>
-        <w:rPr>
-          <w:noProof/>
-        </w:rPr>
-        <w:fldChar w:fldCharType="end"/>
-      </w:r>
-      <w:r>
-        <w:t xml:space="preserve"> : </w:t>
-      </w:r>
-      <w:r>
-        <w:t>Feature Importance (Descending Order)</w:t>
-      </w:r>
-    </w:p>
-    <w:p>
-      <w:pPr>
-        <w:jc w:val="both"/>
-        <w:rPr>
-          <w:noProof/>
-          <w:color w:val="92D050"/>
-        </w:rPr>
-      </w:pPr>
-      <w:r>
-        <w:rPr>
-          <w:noProof/>
-          <w:color w:val="92D050"/>
-        </w:rPr>
-        <w:t xml:space="preserve">It became </w:t>
-      </w:r>
-      <w:r>
-        <w:rPr>
-          <w:noProof/>
-          <w:color w:val="92D050"/>
-        </w:rPr>
-        <w:t>clear that</w:t>
-      </w:r>
-      <w:r>
-        <w:rPr>
-          <w:noProof/>
-          <w:color w:val="92D050"/>
-        </w:rPr>
-        <w:t xml:space="preserve"> </w:t>
-      </w:r>
-      <w:r>
-        <w:rPr>
-          <w:noProof/>
-          <w:color w:val="92D050"/>
-        </w:rPr>
-        <w:t xml:space="preserve">of the 30 features </w:t>
-      </w:r>
-      <w:r>
-        <w:rPr>
-          <w:noProof/>
-          <w:color w:val="92D050"/>
-        </w:rPr>
-        <w:t xml:space="preserve">in the dataset only 16 </w:t>
-      </w:r>
-      <w:r>
-        <w:rPr>
-          <w:noProof/>
-          <w:color w:val="92D050"/>
-        </w:rPr>
-        <w:t xml:space="preserve">had </w:t>
-      </w:r>
-      <w:r>
-        <w:rPr>
-          <w:noProof/>
-          <w:color w:val="92D050"/>
-        </w:rPr>
-        <w:t xml:space="preserve">an importance of greater than </w:t>
-      </w:r>
-      <w:r>
-        <w:rPr>
-          <w:noProof/>
-          <w:color w:val="92D050"/>
-        </w:rPr>
-        <w:t>1% in</w:t>
-      </w:r>
-      <w:r>
-        <w:rPr>
-          <w:noProof/>
-          <w:color w:val="92D050"/>
-        </w:rPr>
-        <w:t xml:space="preserve"> det</w:t>
-      </w:r>
-      <w:r>
-        <w:rPr>
-          <w:noProof/>
-          <w:color w:val="92D050"/>
-        </w:rPr>
-        <w:t xml:space="preserve">ermination of the </w:t>
-      </w:r>
-      <w:r>
-        <w:rPr>
-          <w:noProof/>
-          <w:color w:val="92D050"/>
-        </w:rPr>
-        <w:t>target</w:t>
-      </w:r>
-      <w:r>
-        <w:rPr>
-          <w:noProof/>
-          <w:color w:val="92D050"/>
-        </w:rPr>
-        <w:t xml:space="preserve"> </w:t>
-      </w:r>
-      <w:r>
-        <w:rPr>
-          <w:noProof/>
-          <w:color w:val="92D050"/>
-        </w:rPr>
-        <w:t>variable</w:t>
-      </w:r>
-      <w:r>
-        <w:rPr>
-          <w:noProof/>
-          <w:color w:val="92D050"/>
-        </w:rPr>
-        <w:t>.</w:t>
-      </w:r>
-    </w:p>
-    <w:p>
-      <w:pPr>
-        <w:jc w:val="both"/>
-        <w:rPr>
-          <w:noProof/>
-          <w:color w:val="92D050"/>
-        </w:rPr>
-      </w:pPr>
-      <w:r>
-        <w:rPr>
-          <w:noProof/>
-          <w:color w:val="92D050"/>
-        </w:rPr>
-        <w:t>However,</w:t>
-      </w:r>
-      <w:r>
-        <w:rPr>
-          <w:noProof/>
-          <w:color w:val="92D050"/>
-        </w:rPr>
-        <w:t xml:space="preserve"> before elimination of </w:t>
-      </w:r>
-      <w:r>
-        <w:rPr>
-          <w:noProof/>
-          <w:color w:val="92D050"/>
-        </w:rPr>
-        <w:t xml:space="preserve">the </w:t>
-      </w:r>
-      <w:r>
-        <w:rPr>
-          <w:noProof/>
-          <w:color w:val="92D050"/>
-        </w:rPr>
-        <w:t>remaining</w:t>
-      </w:r>
-      <w:r>
-        <w:rPr>
-          <w:noProof/>
-          <w:color w:val="92D050"/>
-        </w:rPr>
-        <w:t xml:space="preserve"> features from the dataset</w:t>
-      </w:r>
-      <w:r>
-        <w:rPr>
-          <w:noProof/>
-          <w:color w:val="92D050"/>
-        </w:rPr>
-        <w:t>,</w:t>
-      </w:r>
-      <w:r>
-        <w:rPr>
-          <w:noProof/>
-          <w:color w:val="92D050"/>
-        </w:rPr>
-        <w:t xml:space="preserve"> </w:t>
-      </w:r>
-      <w:r>
-        <w:rPr>
-          <w:noProof/>
-          <w:color w:val="92D050"/>
-        </w:rPr>
-        <w:t>we conducte</w:t>
-      </w:r>
-      <w:r>
-        <w:rPr>
-          <w:noProof/>
-          <w:color w:val="92D050"/>
-        </w:rPr>
-        <w:t>d a swarm plot analysis</w:t>
-      </w:r>
-      <w:r>
-        <w:rPr>
-          <w:noProof/>
-          <w:color w:val="92D050"/>
-        </w:rPr>
-        <w:t xml:space="preserve"> to </w:t>
-      </w:r>
-      <w:r>
-        <w:rPr>
-          <w:noProof/>
-          <w:color w:val="92D050"/>
-        </w:rPr>
-        <w:t xml:space="preserve">understand the distribution of these features with respect </w:t>
-      </w:r>
-      <w:r>
-        <w:rPr>
-          <w:noProof/>
-          <w:color w:val="92D050"/>
-        </w:rPr>
-        <w:t xml:space="preserve">to the target variable. </w:t>
-      </w:r>
-      <w:r>
-        <w:rPr>
-          <w:color w:val="92D050"/>
-        </w:rPr>
-        <w:t xml:space="preserve">But </w:t>
-      </w:r>
-      <w:r>
-        <w:rPr>
-          <w:color w:val="92D050"/>
-        </w:rPr>
-        <w:t>we found</w:t>
-      </w:r>
-      <w:r>
-        <w:rPr>
-          <w:color w:val="92D050"/>
-        </w:rPr>
-        <w:t xml:space="preserve"> that </w:t>
-      </w:r>
-      <w:r>
-        <w:rPr>
-          <w:color w:val="92D050"/>
-        </w:rPr>
-        <w:t xml:space="preserve">none of the features </w:t>
-      </w:r>
-      <w:r>
-        <w:rPr>
-          <w:color w:val="92D050"/>
-        </w:rPr>
-        <w:t xml:space="preserve">were </w:t>
-      </w:r>
-      <w:r>
-        <w:rPr>
-          <w:color w:val="92D050"/>
-        </w:rPr>
-        <w:t xml:space="preserve">clearly </w:t>
-      </w:r>
-      <w:r>
-        <w:rPr>
-          <w:color w:val="92D050"/>
-        </w:rPr>
-        <w:t xml:space="preserve">distributed </w:t>
-      </w:r>
-      <w:r>
-        <w:rPr>
-          <w:color w:val="92D050"/>
-        </w:rPr>
-        <w:t xml:space="preserve">about the target variable </w:t>
-      </w:r>
-      <w:r>
-        <w:rPr>
-          <w:color w:val="92D050"/>
-        </w:rPr>
-        <w:t xml:space="preserve">and thus </w:t>
-      </w:r>
-      <w:r>
-        <w:rPr>
-          <w:color w:val="92D050"/>
-        </w:rPr>
-        <w:t xml:space="preserve">decided to eliminate </w:t>
-      </w:r>
-      <w:r>
-        <w:rPr>
-          <w:color w:val="92D050"/>
-        </w:rPr>
-        <w:t>t</w:t>
-      </w:r>
-      <w:r>
-        <w:rPr>
-          <w:color w:val="92D050"/>
-        </w:rPr>
-        <w:t>he</w:t>
-      </w:r>
-      <w:r>
-        <w:rPr>
-          <w:color w:val="92D050"/>
-        </w:rPr>
-        <w:t>m from the</w:t>
-      </w:r>
-      <w:r>
-        <w:rPr>
-          <w:color w:val="92D050"/>
-        </w:rPr>
-        <w:t xml:space="preserve"> dataset.</w:t>
-      </w:r>
-    </w:p>
-    <w:tbl>
-      <w:tblPr>
-        <w:tblStyle w:val="TableGrid"/>
-        <w:tblW w:w="0" w:type="auto"/>
-        <w:tblLook w:val="04A0" w:firstRow="1" w:lastRow="0" w:firstColumn="1" w:lastColumn="0" w:noHBand="0" w:noVBand="1"/>
-      </w:tblPr>
-      <w:tblGrid>
-        <w:gridCol w:w="2155"/>
-        <w:gridCol w:w="2155"/>
-      </w:tblGrid>
-      <w:tr>
-        <w:tc>
-          <w:tcPr>
-            <w:tcW w:w="2155" w:type="dxa"/>
-          </w:tcPr>
-          <w:p>
-            <w:pPr>
-              <w:jc w:val="both"/>
-              <w:rPr>
-                <w:noProof/>
-              </w:rPr>
-            </w:pPr>
-            <w:r>
-              <w:rPr>
-                <w:noProof/>
-              </w:rPr>
-              <w:drawing>
-                <wp:inline distT="0" distB="0" distL="0" distR="0" wp14:anchorId="4F2603CB" wp14:editId="7A4575B4">
-                  <wp:extent cx="1152525" cy="787025"/>
-                  <wp:effectExtent l="0" t="0" r="0" b="0"/>
-                  <wp:docPr id="22" name="Picture 22"/>
-                  <wp:cNvGraphicFramePr>
-                    <a:graphicFrameLocks xmlns:a="http://schemas.openxmlformats.org/drawingml/2006/main" noChangeAspect="1"/>
-                  </wp:cNvGraphicFramePr>
-                  <a:graphic xmlns:a="http://schemas.openxmlformats.org/drawingml/2006/main">
-                    <a:graphicData uri="http://schemas.openxmlformats.org/drawingml/2006/picture">
-                      <pic:pic xmlns:pic="http://schemas.openxmlformats.org/drawingml/2006/picture">
-                        <pic:nvPicPr>
-                          <pic:cNvPr id="1" name=""/>
-                          <pic:cNvPicPr/>
-                        </pic:nvPicPr>
-                        <pic:blipFill>
-                          <a:blip r:embed="rId11"/>
-                          <a:stretch>
-                            <a:fillRect/>
-                          </a:stretch>
-                        </pic:blipFill>
-                        <pic:spPr>
-                          <a:xfrm>
-                            <a:off x="0" y="0"/>
-                            <a:ext cx="1180443" cy="806089"/>
-                          </a:xfrm>
-                          <a:prstGeom prst="rect">
-                            <a:avLst/>
-                          </a:prstGeom>
-                        </pic:spPr>
-                      </pic:pic>
-                    </a:graphicData>
-                  </a:graphic>
-                </wp:inline>
-              </w:drawing>
-            </w:r>
-          </w:p>
-        </w:tc>
-        <w:tc>
-          <w:tcPr>
-            <w:tcW w:w="2155" w:type="dxa"/>
-          </w:tcPr>
-          <w:p>
-            <w:pPr>
-              <w:jc w:val="both"/>
-              <w:rPr>
-                <w:noProof/>
-              </w:rPr>
-            </w:pPr>
-            <w:r>
-              <w:rPr>
-                <w:noProof/>
-              </w:rPr>
-              <w:drawing>
-                <wp:inline distT="0" distB="0" distL="0" distR="0" wp14:anchorId="6D985A5A" wp14:editId="3C166D87">
-                  <wp:extent cx="1187355" cy="810810"/>
-                  <wp:effectExtent l="0" t="0" r="0" b="8890"/>
-                  <wp:docPr id="23" name="Picture 23"/>
-                  <wp:cNvGraphicFramePr>
-                    <a:graphicFrameLocks xmlns:a="http://schemas.openxmlformats.org/drawingml/2006/main" noChangeAspect="1"/>
-                  </wp:cNvGraphicFramePr>
-                  <a:graphic xmlns:a="http://schemas.openxmlformats.org/drawingml/2006/main">
-                    <a:graphicData uri="http://schemas.openxmlformats.org/drawingml/2006/picture">
-                      <pic:pic xmlns:pic="http://schemas.openxmlformats.org/drawingml/2006/picture">
-                        <pic:nvPicPr>
-                          <pic:cNvPr id="1" name=""/>
-                          <pic:cNvPicPr/>
-                        </pic:nvPicPr>
-                        <pic:blipFill>
-                          <a:blip r:embed="rId12"/>
-                          <a:stretch>
-                            <a:fillRect/>
-                          </a:stretch>
-                        </pic:blipFill>
-                        <pic:spPr>
-                          <a:xfrm>
-                            <a:off x="0" y="0"/>
-                            <a:ext cx="1202660" cy="821261"/>
-                          </a:xfrm>
-                          <a:prstGeom prst="rect">
-                            <a:avLst/>
-                          </a:prstGeom>
-                        </pic:spPr>
-                      </pic:pic>
-                    </a:graphicData>
-                  </a:graphic>
-                </wp:inline>
-              </w:drawing>
-            </w:r>
-          </w:p>
-        </w:tc>
-      </w:tr>
-      <w:tr>
-        <w:tc>
-          <w:tcPr>
-            <w:tcW w:w="2155" w:type="dxa"/>
-          </w:tcPr>
-          <w:p>
-            <w:pPr>
-              <w:jc w:val="both"/>
-              <w:rPr>
-                <w:noProof/>
-              </w:rPr>
-            </w:pPr>
-            <w:r>
-              <w:rPr>
-                <w:noProof/>
-              </w:rPr>
-              <w:drawing>
-                <wp:inline distT="0" distB="0" distL="0" distR="0" wp14:anchorId="502A13DA" wp14:editId="4AFFE591">
-                  <wp:extent cx="1228299" cy="838769"/>
-                  <wp:effectExtent l="0" t="0" r="0" b="0"/>
-                  <wp:docPr id="24" name="Picture 24"/>
-                  <wp:cNvGraphicFramePr>
-                    <a:graphicFrameLocks xmlns:a="http://schemas.openxmlformats.org/drawingml/2006/main" noChangeAspect="1"/>
-                  </wp:cNvGraphicFramePr>
-                  <a:graphic xmlns:a="http://schemas.openxmlformats.org/drawingml/2006/main">
-                    <a:graphicData uri="http://schemas.openxmlformats.org/drawingml/2006/picture">
-                      <pic:pic xmlns:pic="http://schemas.openxmlformats.org/drawingml/2006/picture">
-                        <pic:nvPicPr>
-                          <pic:cNvPr id="1" name=""/>
-                          <pic:cNvPicPr/>
-                        </pic:nvPicPr>
-                        <pic:blipFill>
-                          <a:blip r:embed="rId13"/>
-                          <a:stretch>
-                            <a:fillRect/>
-                          </a:stretch>
-                        </pic:blipFill>
-                        <pic:spPr>
-                          <a:xfrm>
-                            <a:off x="0" y="0"/>
-                            <a:ext cx="1246328" cy="851080"/>
-                          </a:xfrm>
-                          <a:prstGeom prst="rect">
-                            <a:avLst/>
-                          </a:prstGeom>
-                        </pic:spPr>
-                      </pic:pic>
-                    </a:graphicData>
-                  </a:graphic>
-                </wp:inline>
-              </w:drawing>
-            </w:r>
-          </w:p>
-        </w:tc>
-        <w:tc>
-          <w:tcPr>
-            <w:tcW w:w="2155" w:type="dxa"/>
-          </w:tcPr>
-          <w:p>
-            <w:pPr>
-              <w:jc w:val="both"/>
-              <w:rPr>
-                <w:noProof/>
-              </w:rPr>
-            </w:pPr>
-            <w:r>
-              <w:rPr>
-                <w:noProof/>
-              </w:rPr>
-              <w:drawing>
-                <wp:inline distT="0" distB="0" distL="0" distR="0" wp14:anchorId="27547C15" wp14:editId="5D8F8483">
-                  <wp:extent cx="1132764" cy="773531"/>
-                  <wp:effectExtent l="0" t="0" r="0" b="7620"/>
-                  <wp:docPr id="25" name="Picture 25"/>
-                  <wp:cNvGraphicFramePr>
-                    <a:graphicFrameLocks xmlns:a="http://schemas.openxmlformats.org/drawingml/2006/main" noChangeAspect="1"/>
-                  </wp:cNvGraphicFramePr>
-                  <a:graphic xmlns:a="http://schemas.openxmlformats.org/drawingml/2006/main">
-                    <a:graphicData uri="http://schemas.openxmlformats.org/drawingml/2006/picture">
-                      <pic:pic xmlns:pic="http://schemas.openxmlformats.org/drawingml/2006/picture">
-                        <pic:nvPicPr>
-                          <pic:cNvPr id="1" name=""/>
-                          <pic:cNvPicPr/>
-                        </pic:nvPicPr>
-                        <pic:blipFill>
-                          <a:blip r:embed="rId14"/>
-                          <a:stretch>
-                            <a:fillRect/>
-                          </a:stretch>
-                        </pic:blipFill>
-                        <pic:spPr>
-                          <a:xfrm>
-                            <a:off x="0" y="0"/>
-                            <a:ext cx="1144600" cy="781613"/>
-                          </a:xfrm>
-                          <a:prstGeom prst="rect">
-                            <a:avLst/>
-                          </a:prstGeom>
-                        </pic:spPr>
-                      </pic:pic>
-                    </a:graphicData>
-                  </a:graphic>
-                </wp:inline>
-              </w:drawing>
-            </w:r>
-          </w:p>
-        </w:tc>
-      </w:tr>
-      <w:tr>
-        <w:tc>
-          <w:tcPr>
-            <w:tcW w:w="4310" w:type="dxa"/>
-            <w:gridSpan w:val="2"/>
-          </w:tcPr>
-          <w:p>
-            <w:pPr>
-              <w:keepNext/>
-              <w:jc w:val="both"/>
-              <w:rPr>
-                <w:noProof/>
-              </w:rPr>
-            </w:pPr>
-            <w:r>
-              <w:rPr>
-                <w:noProof/>
-              </w:rPr>
-              <w:lastRenderedPageBreak/>
-              <w:drawing>
-                <wp:inline distT="0" distB="0" distL="0" distR="0" wp14:anchorId="6C72801E" wp14:editId="7FA9FE93">
-                  <wp:extent cx="2514600" cy="1504950"/>
-                  <wp:effectExtent l="0" t="0" r="0" b="0"/>
-                  <wp:docPr id="26" name="Picture 26"/>
-                  <wp:cNvGraphicFramePr>
-                    <a:graphicFrameLocks xmlns:a="http://schemas.openxmlformats.org/drawingml/2006/main" noChangeAspect="1"/>
-                  </wp:cNvGraphicFramePr>
-                  <a:graphic xmlns:a="http://schemas.openxmlformats.org/drawingml/2006/main">
-                    <a:graphicData uri="http://schemas.openxmlformats.org/drawingml/2006/picture">
-                      <pic:pic xmlns:pic="http://schemas.openxmlformats.org/drawingml/2006/picture">
-                        <pic:nvPicPr>
-                          <pic:cNvPr id="1" name=""/>
-                          <pic:cNvPicPr/>
-                        </pic:nvPicPr>
-                        <pic:blipFill>
-                          <a:blip r:embed="rId15"/>
-                          <a:stretch>
-                            <a:fillRect/>
-                          </a:stretch>
-                        </pic:blipFill>
-                        <pic:spPr>
-                          <a:xfrm>
-                            <a:off x="0" y="0"/>
-                            <a:ext cx="2566536" cy="1536033"/>
-                          </a:xfrm>
-                          <a:prstGeom prst="rect">
-                            <a:avLst/>
-                          </a:prstGeom>
-                        </pic:spPr>
-                      </pic:pic>
-                    </a:graphicData>
-                  </a:graphic>
-                </wp:inline>
-              </w:drawing>
-            </w:r>
-          </w:p>
-        </w:tc>
-      </w:tr>
-    </w:tbl>
-    <w:p>
-      <w:pPr>
-        <w:pStyle w:val="Caption"/>
-        <w:jc w:val="center"/>
-        <w:rPr>
-          <w:noProof/>
-        </w:rPr>
-      </w:pPr>
-      <w:r>
-        <w:br/>
-        <w:t xml:space="preserve">Figure </w:t>
-      </w:r>
-      <w:r>
-        <w:fldChar w:fldCharType="begin"/>
-      </w:r>
-      <w:r>
-        <w:instrText xml:space="preserve"> SEQ Figure \* ARABIC </w:instrText>
-      </w:r>
-      <w:r>
-        <w:fldChar w:fldCharType="separate"/>
-      </w:r>
-      <w:r>
-        <w:rPr>
-          <w:noProof/>
-        </w:rPr>
-        <w:t>3</w:t>
-      </w:r>
-      <w:r>
-        <w:rPr>
-          <w:noProof/>
-        </w:rPr>
-        <w:fldChar w:fldCharType="end"/>
-      </w:r>
-      <w:r>
-        <w:t xml:space="preserve"> : Swarm Plot Analysis</w:t>
-      </w:r>
-    </w:p>
-    <w:p>
-      <w:pPr>
-        <w:rPr>
-          <w:noProof/>
-        </w:rPr>
-      </w:pPr>
+        <w:rPr>
+          <w:u w:val="single"/>
+        </w:rPr>
+      </w:pPr>
+      <w:bookmarkStart w:id="0" w:name="_GoBack"/>
+      <w:bookmarkEnd w:id="0"/>
     </w:p>
     <w:p>
       <w:pPr>
@@ -4780,31 +3223,17 @@
         <w:jc w:val="center"/>
       </w:pPr>
       <w:r>
-        <w:lastRenderedPageBreak/>
         <w:br/>
         <w:t xml:space="preserve">Table </w:t>
       </w:r>
-      <w:r>
-        <w:fldChar w:fldCharType="begin"/>
-      </w:r>
-      <w:r>
-        <w:instrText xml:space="preserve"> SEQ Table \* ARABIC </w:instrText>
-      </w:r>
-      <w:r>
-        <w:fldChar w:fldCharType="separate"/>
-      </w:r>
-      <w:r>
-        <w:rPr>
-          <w:noProof/>
-        </w:rPr>
-        <w:t>2</w:t>
-      </w:r>
-      <w:r>
-        <w:rPr>
-          <w:noProof/>
-        </w:rPr>
-        <w:fldChar w:fldCharType="end"/>
-      </w:r>
+      <w:fldSimple w:instr=" SEQ Table \* ARABIC ">
+        <w:r>
+          <w:rPr>
+            <w:noProof/>
+          </w:rPr>
+          <w:t>2</w:t>
+        </w:r>
+      </w:fldSimple>
       <w:r>
         <w:t xml:space="preserve"> : </w:t>
       </w:r>
@@ -4837,6 +3266,7 @@
           <w:b/>
           <w:u w:val="single"/>
         </w:rPr>
+        <w:lastRenderedPageBreak/>
         <w:t xml:space="preserve">Deep Learning </w:t>
       </w:r>
       <w:proofErr w:type="gramStart"/>
@@ -5111,27 +3541,14 @@
         <w:br/>
         <w:t xml:space="preserve">Table </w:t>
       </w:r>
-      <w:r>
-        <w:fldChar w:fldCharType="begin"/>
-      </w:r>
-      <w:r>
-        <w:instrText xml:space="preserve"> SEQ Table \* ARABIC </w:instrText>
-      </w:r>
-      <w:r>
-        <w:fldChar w:fldCharType="separate"/>
-      </w:r>
-      <w:r>
-        <w:rPr>
-          <w:noProof/>
-        </w:rPr>
-        <w:t>3</w:t>
-      </w:r>
-      <w:r>
-        <w:rPr>
-          <w:noProof/>
-        </w:rPr>
-        <w:fldChar w:fldCharType="end"/>
-      </w:r>
+      <w:fldSimple w:instr=" SEQ Table \* ARABIC ">
+        <w:r>
+          <w:rPr>
+            <w:noProof/>
+          </w:rPr>
+          <w:t>3</w:t>
+        </w:r>
+      </w:fldSimple>
       <w:r>
         <w:t xml:space="preserve"> : List of </w:t>
       </w:r>
@@ -6282,27 +4699,14 @@
         <w:br/>
         <w:t xml:space="preserve">Table </w:t>
       </w:r>
-      <w:r>
-        <w:fldChar w:fldCharType="begin"/>
-      </w:r>
-      <w:r>
-        <w:instrText xml:space="preserve"> SEQ Table \* ARABIC </w:instrText>
-      </w:r>
-      <w:r>
-        <w:fldChar w:fldCharType="separate"/>
-      </w:r>
-      <w:r>
-        <w:rPr>
-          <w:noProof/>
-        </w:rPr>
-        <w:t>4</w:t>
-      </w:r>
-      <w:r>
-        <w:rPr>
-          <w:noProof/>
-        </w:rPr>
-        <w:fldChar w:fldCharType="end"/>
-      </w:r>
+      <w:fldSimple w:instr=" SEQ Table \* ARABIC ">
+        <w:r>
+          <w:rPr>
+            <w:noProof/>
+          </w:rPr>
+          <w:t>4</w:t>
+        </w:r>
+      </w:fldSimple>
       <w:r>
         <w:t xml:space="preserve"> : </w:t>
       </w:r>
@@ -6414,7 +4818,11 @@
         </w:rPr>
       </w:pPr>
       <w:r>
-        <w:t xml:space="preserve">I observed that the time taken by the deep learning model to converge was consistently greater in comparison to those taken by the traditional classifiers for the same training set concentration. </w:t>
+        <w:t xml:space="preserve">I observed that the time taken by the deep learning model to converge was consistently </w:t>
+      </w:r>
+      <w:r>
+        <w:lastRenderedPageBreak/>
+        <w:t xml:space="preserve">greater in comparison to those taken by the traditional classifiers for the same training set concentration. </w:t>
       </w:r>
       <w:r>
         <w:t>In addition, the convergence time of the deep learning model increased steadily with decrease in training set concentration</w:t>

</xml_diff>